<commit_message>
Report for Step 1 of Q2
</commit_message>
<xml_diff>
--- a/Report.docx
+++ b/Report.docx
@@ -488,14 +488,14 @@
       <w:pPr>
         <w:bidi/>
         <w:rPr>
-          <w:rFonts w:hint="cs"/>
-          <w:rtl/>
-          <w:lang w:bidi="fa-IR"/>
-        </w:rPr>
-      </w:pPr>
-      <w:r>
-        <w:rPr>
-          <w:rFonts w:hint="cs"/>
+          <w:rFonts w:ascii="IRANSansX Bold" w:hAnsi="IRANSansX Bold" w:cs="IRANSansX Bold"/>
+          <w:rtl/>
+          <w:lang w:bidi="fa-IR"/>
+        </w:rPr>
+      </w:pPr>
+      <w:r>
+        <w:rPr>
+          <w:rFonts w:ascii="IRANSansX Bold" w:hAnsi="IRANSansX Bold" w:cs="IRANSansX Bold"/>
           <w:rtl/>
           <w:lang w:bidi="fa-IR"/>
         </w:rPr>
@@ -532,7 +532,6 @@
               <w:bidi/>
               <w:jc w:val="center"/>
               <w:rPr>
-                <w:rFonts w:hint="cs"/>
                 <w:sz w:val="24"/>
                 <w:szCs w:val="24"/>
                 <w:rtl/>
@@ -611,7 +610,6 @@
               <w:jc w:val="center"/>
               <w:cnfStyle w:val="100000000000" w:firstRow="1" w:lastRow="0" w:firstColumn="0" w:lastColumn="0" w:oddVBand="0" w:evenVBand="0" w:oddHBand="0" w:evenHBand="0" w:firstRowFirstColumn="0" w:firstRowLastColumn="0" w:lastRowFirstColumn="0" w:lastRowLastColumn="0"/>
               <w:rPr>
-                <w:rFonts w:hint="cs"/>
                 <w:sz w:val="24"/>
                 <w:szCs w:val="24"/>
                 <w:rtl/>
@@ -1517,13 +1515,14 @@
       <w:pPr>
         <w:bidi/>
         <w:rPr>
-          <w:rtl/>
-          <w:lang w:bidi="fa-IR"/>
-        </w:rPr>
-      </w:pPr>
-      <w:r>
-        <w:rPr>
-          <w:rFonts w:hint="cs"/>
+          <w:rFonts w:ascii="IRANSansX Bold" w:hAnsi="IRANSansX Bold" w:cs="IRANSansX Bold"/>
+          <w:rtl/>
+          <w:lang w:bidi="fa-IR"/>
+        </w:rPr>
+      </w:pPr>
+      <w:r>
+        <w:rPr>
+          <w:rFonts w:ascii="IRANSansX Bold" w:hAnsi="IRANSansX Bold" w:cs="IRANSansX Bold"/>
           <w:rtl/>
           <w:lang w:bidi="fa-IR"/>
         </w:rPr>
@@ -1560,7 +1559,6 @@
             <w:pPr>
               <w:bidi/>
               <w:rPr>
-                <w:rFonts w:hint="cs"/>
                 <w:rtl/>
                 <w:lang w:bidi="fa-IR"/>
               </w:rPr>
@@ -1692,7 +1690,6 @@
               <w:jc w:val="center"/>
               <w:cnfStyle w:val="100000000000" w:firstRow="1" w:lastRow="0" w:firstColumn="0" w:lastColumn="0" w:oddVBand="0" w:evenVBand="0" w:oddHBand="0" w:evenHBand="0" w:firstRowFirstColumn="0" w:firstRowLastColumn="0" w:lastRowFirstColumn="0" w:lastRowLastColumn="0"/>
               <w:rPr>
-                <w:rFonts w:hint="cs"/>
                 <w:rtl/>
                 <w:lang w:bidi="fa-IR"/>
               </w:rPr>
@@ -1721,7 +1718,6 @@
             <w:pPr>
               <w:bidi/>
               <w:rPr>
-                <w:rFonts w:hint="cs"/>
                 <w:rtl/>
                 <w:lang w:bidi="fa-IR"/>
               </w:rPr>
@@ -1745,7 +1741,6 @@
               <w:bidi/>
               <w:cnfStyle w:val="000000100000" w:firstRow="0" w:lastRow="0" w:firstColumn="0" w:lastColumn="0" w:oddVBand="0" w:evenVBand="0" w:oddHBand="1" w:evenHBand="0" w:firstRowFirstColumn="0" w:firstRowLastColumn="0" w:lastRowFirstColumn="0" w:lastRowLastColumn="0"/>
               <w:rPr>
-                <w:rFonts w:hint="cs"/>
                 <w:rtl/>
                 <w:lang w:bidi="fa-IR"/>
               </w:rPr>
@@ -1769,7 +1764,6 @@
               <w:bidi/>
               <w:cnfStyle w:val="000000100000" w:firstRow="0" w:lastRow="0" w:firstColumn="0" w:lastColumn="0" w:oddVBand="0" w:evenVBand="0" w:oddHBand="1" w:evenHBand="0" w:firstRowFirstColumn="0" w:firstRowLastColumn="0" w:lastRowFirstColumn="0" w:lastRowLastColumn="0"/>
               <w:rPr>
-                <w:rFonts w:hint="cs"/>
                 <w:rtl/>
                 <w:lang w:bidi="fa-IR"/>
               </w:rPr>
@@ -1793,7 +1787,6 @@
               <w:bidi/>
               <w:cnfStyle w:val="000000100000" w:firstRow="0" w:lastRow="0" w:firstColumn="0" w:lastColumn="0" w:oddVBand="0" w:evenVBand="0" w:oddHBand="1" w:evenHBand="0" w:firstRowFirstColumn="0" w:firstRowLastColumn="0" w:lastRowFirstColumn="0" w:lastRowLastColumn="0"/>
               <w:rPr>
-                <w:rFonts w:hint="cs"/>
                 <w:rtl/>
                 <w:lang w:bidi="fa-IR"/>
               </w:rPr>
@@ -1817,7 +1810,6 @@
               <w:bidi/>
               <w:cnfStyle w:val="000000100000" w:firstRow="0" w:lastRow="0" w:firstColumn="0" w:lastColumn="0" w:oddVBand="0" w:evenVBand="0" w:oddHBand="1" w:evenHBand="0" w:firstRowFirstColumn="0" w:firstRowLastColumn="0" w:lastRowFirstColumn="0" w:lastRowLastColumn="0"/>
               <w:rPr>
-                <w:rFonts w:hint="cs"/>
                 <w:rtl/>
                 <w:lang w:bidi="fa-IR"/>
               </w:rPr>
@@ -1841,7 +1833,6 @@
               <w:bidi/>
               <w:cnfStyle w:val="000000100000" w:firstRow="0" w:lastRow="0" w:firstColumn="0" w:lastColumn="0" w:oddVBand="0" w:evenVBand="0" w:oddHBand="1" w:evenHBand="0" w:firstRowFirstColumn="0" w:firstRowLastColumn="0" w:lastRowFirstColumn="0" w:lastRowLastColumn="0"/>
               <w:rPr>
-                <w:rFonts w:hint="cs"/>
                 <w:rtl/>
                 <w:lang w:bidi="fa-IR"/>
               </w:rPr>
@@ -1865,7 +1856,6 @@
               <w:bidi/>
               <w:cnfStyle w:val="000000100000" w:firstRow="0" w:lastRow="0" w:firstColumn="0" w:lastColumn="0" w:oddVBand="0" w:evenVBand="0" w:oddHBand="1" w:evenHBand="0" w:firstRowFirstColumn="0" w:firstRowLastColumn="0" w:lastRowFirstColumn="0" w:lastRowLastColumn="0"/>
               <w:rPr>
-                <w:rFonts w:hint="cs"/>
                 <w:rtl/>
                 <w:lang w:bidi="fa-IR"/>
               </w:rPr>
@@ -1891,7 +1881,6 @@
             <w:pPr>
               <w:bidi/>
               <w:rPr>
-                <w:rFonts w:hint="cs"/>
                 <w:rtl/>
                 <w:lang w:bidi="fa-IR"/>
               </w:rPr>
@@ -1915,7 +1904,6 @@
               <w:bidi/>
               <w:cnfStyle w:val="000000000000" w:firstRow="0" w:lastRow="0" w:firstColumn="0" w:lastColumn="0" w:oddVBand="0" w:evenVBand="0" w:oddHBand="0" w:evenHBand="0" w:firstRowFirstColumn="0" w:firstRowLastColumn="0" w:lastRowFirstColumn="0" w:lastRowLastColumn="0"/>
               <w:rPr>
-                <w:rFonts w:hint="cs"/>
                 <w:rtl/>
                 <w:lang w:bidi="fa-IR"/>
               </w:rPr>
@@ -1939,7 +1927,6 @@
               <w:bidi/>
               <w:cnfStyle w:val="000000000000" w:firstRow="0" w:lastRow="0" w:firstColumn="0" w:lastColumn="0" w:oddVBand="0" w:evenVBand="0" w:oddHBand="0" w:evenHBand="0" w:firstRowFirstColumn="0" w:firstRowLastColumn="0" w:lastRowFirstColumn="0" w:lastRowLastColumn="0"/>
               <w:rPr>
-                <w:rFonts w:hint="cs"/>
                 <w:rtl/>
                 <w:lang w:bidi="fa-IR"/>
               </w:rPr>
@@ -1963,7 +1950,6 @@
               <w:bidi/>
               <w:cnfStyle w:val="000000000000" w:firstRow="0" w:lastRow="0" w:firstColumn="0" w:lastColumn="0" w:oddVBand="0" w:evenVBand="0" w:oddHBand="0" w:evenHBand="0" w:firstRowFirstColumn="0" w:firstRowLastColumn="0" w:lastRowFirstColumn="0" w:lastRowLastColumn="0"/>
               <w:rPr>
-                <w:rFonts w:hint="cs"/>
                 <w:rtl/>
                 <w:lang w:bidi="fa-IR"/>
               </w:rPr>
@@ -1987,7 +1973,6 @@
               <w:bidi/>
               <w:cnfStyle w:val="000000000000" w:firstRow="0" w:lastRow="0" w:firstColumn="0" w:lastColumn="0" w:oddVBand="0" w:evenVBand="0" w:oddHBand="0" w:evenHBand="0" w:firstRowFirstColumn="0" w:firstRowLastColumn="0" w:lastRowFirstColumn="0" w:lastRowLastColumn="0"/>
               <w:rPr>
-                <w:rFonts w:hint="cs"/>
                 <w:rtl/>
                 <w:lang w:bidi="fa-IR"/>
               </w:rPr>
@@ -2011,7 +1996,6 @@
               <w:bidi/>
               <w:cnfStyle w:val="000000000000" w:firstRow="0" w:lastRow="0" w:firstColumn="0" w:lastColumn="0" w:oddVBand="0" w:evenVBand="0" w:oddHBand="0" w:evenHBand="0" w:firstRowFirstColumn="0" w:firstRowLastColumn="0" w:lastRowFirstColumn="0" w:lastRowLastColumn="0"/>
               <w:rPr>
-                <w:rFonts w:hint="cs"/>
                 <w:rtl/>
                 <w:lang w:bidi="fa-IR"/>
               </w:rPr>
@@ -2035,7 +2019,6 @@
               <w:bidi/>
               <w:cnfStyle w:val="000000000000" w:firstRow="0" w:lastRow="0" w:firstColumn="0" w:lastColumn="0" w:oddVBand="0" w:evenVBand="0" w:oddHBand="0" w:evenHBand="0" w:firstRowFirstColumn="0" w:firstRowLastColumn="0" w:lastRowFirstColumn="0" w:lastRowLastColumn="0"/>
               <w:rPr>
-                <w:rFonts w:hint="cs"/>
                 <w:rtl/>
                 <w:lang w:bidi="fa-IR"/>
               </w:rPr>
@@ -2064,7 +2047,6 @@
             <w:pPr>
               <w:bidi/>
               <w:rPr>
-                <w:rFonts w:hint="cs"/>
                 <w:rtl/>
                 <w:lang w:bidi="fa-IR"/>
               </w:rPr>
@@ -2088,7 +2070,6 @@
               <w:bidi/>
               <w:cnfStyle w:val="000000100000" w:firstRow="0" w:lastRow="0" w:firstColumn="0" w:lastColumn="0" w:oddVBand="0" w:evenVBand="0" w:oddHBand="1" w:evenHBand="0" w:firstRowFirstColumn="0" w:firstRowLastColumn="0" w:lastRowFirstColumn="0" w:lastRowLastColumn="0"/>
               <w:rPr>
-                <w:rFonts w:hint="cs"/>
                 <w:rtl/>
                 <w:lang w:bidi="fa-IR"/>
               </w:rPr>
@@ -2112,7 +2093,6 @@
               <w:bidi/>
               <w:cnfStyle w:val="000000100000" w:firstRow="0" w:lastRow="0" w:firstColumn="0" w:lastColumn="0" w:oddVBand="0" w:evenVBand="0" w:oddHBand="1" w:evenHBand="0" w:firstRowFirstColumn="0" w:firstRowLastColumn="0" w:lastRowFirstColumn="0" w:lastRowLastColumn="0"/>
               <w:rPr>
-                <w:rFonts w:hint="cs"/>
                 <w:rtl/>
                 <w:lang w:bidi="fa-IR"/>
               </w:rPr>
@@ -2136,7 +2116,6 @@
               <w:bidi/>
               <w:cnfStyle w:val="000000100000" w:firstRow="0" w:lastRow="0" w:firstColumn="0" w:lastColumn="0" w:oddVBand="0" w:evenVBand="0" w:oddHBand="1" w:evenHBand="0" w:firstRowFirstColumn="0" w:firstRowLastColumn="0" w:lastRowFirstColumn="0" w:lastRowLastColumn="0"/>
               <w:rPr>
-                <w:rFonts w:hint="cs"/>
                 <w:rtl/>
                 <w:lang w:bidi="fa-IR"/>
               </w:rPr>
@@ -2160,7 +2139,6 @@
               <w:bidi/>
               <w:cnfStyle w:val="000000100000" w:firstRow="0" w:lastRow="0" w:firstColumn="0" w:lastColumn="0" w:oddVBand="0" w:evenVBand="0" w:oddHBand="1" w:evenHBand="0" w:firstRowFirstColumn="0" w:firstRowLastColumn="0" w:lastRowFirstColumn="0" w:lastRowLastColumn="0"/>
               <w:rPr>
-                <w:rFonts w:hint="cs"/>
                 <w:rtl/>
                 <w:lang w:bidi="fa-IR"/>
               </w:rPr>
@@ -2184,7 +2162,6 @@
               <w:bidi/>
               <w:cnfStyle w:val="000000100000" w:firstRow="0" w:lastRow="0" w:firstColumn="0" w:lastColumn="0" w:oddVBand="0" w:evenVBand="0" w:oddHBand="1" w:evenHBand="0" w:firstRowFirstColumn="0" w:firstRowLastColumn="0" w:lastRowFirstColumn="0" w:lastRowLastColumn="0"/>
               <w:rPr>
-                <w:rFonts w:hint="cs"/>
                 <w:rtl/>
                 <w:lang w:bidi="fa-IR"/>
               </w:rPr>
@@ -2208,7 +2185,6 @@
               <w:bidi/>
               <w:cnfStyle w:val="000000100000" w:firstRow="0" w:lastRow="0" w:firstColumn="0" w:lastColumn="0" w:oddVBand="0" w:evenVBand="0" w:oddHBand="1" w:evenHBand="0" w:firstRowFirstColumn="0" w:firstRowLastColumn="0" w:lastRowFirstColumn="0" w:lastRowLastColumn="0"/>
               <w:rPr>
-                <w:rFonts w:hint="cs"/>
                 <w:rtl/>
                 <w:lang w:bidi="fa-IR"/>
               </w:rPr>
@@ -2234,7 +2210,6 @@
             <w:pPr>
               <w:bidi/>
               <w:rPr>
-                <w:rFonts w:hint="cs"/>
                 <w:rtl/>
                 <w:lang w:bidi="fa-IR"/>
               </w:rPr>
@@ -2258,7 +2233,6 @@
               <w:bidi/>
               <w:cnfStyle w:val="000000000000" w:firstRow="0" w:lastRow="0" w:firstColumn="0" w:lastColumn="0" w:oddVBand="0" w:evenVBand="0" w:oddHBand="0" w:evenHBand="0" w:firstRowFirstColumn="0" w:firstRowLastColumn="0" w:lastRowFirstColumn="0" w:lastRowLastColumn="0"/>
               <w:rPr>
-                <w:rFonts w:hint="cs"/>
                 <w:rtl/>
                 <w:lang w:bidi="fa-IR"/>
               </w:rPr>
@@ -2282,7 +2256,6 @@
               <w:bidi/>
               <w:cnfStyle w:val="000000000000" w:firstRow="0" w:lastRow="0" w:firstColumn="0" w:lastColumn="0" w:oddVBand="0" w:evenVBand="0" w:oddHBand="0" w:evenHBand="0" w:firstRowFirstColumn="0" w:firstRowLastColumn="0" w:lastRowFirstColumn="0" w:lastRowLastColumn="0"/>
               <w:rPr>
-                <w:rFonts w:hint="cs"/>
                 <w:rtl/>
                 <w:lang w:bidi="fa-IR"/>
               </w:rPr>
@@ -2306,7 +2279,6 @@
               <w:bidi/>
               <w:cnfStyle w:val="000000000000" w:firstRow="0" w:lastRow="0" w:firstColumn="0" w:lastColumn="0" w:oddVBand="0" w:evenVBand="0" w:oddHBand="0" w:evenHBand="0" w:firstRowFirstColumn="0" w:firstRowLastColumn="0" w:lastRowFirstColumn="0" w:lastRowLastColumn="0"/>
               <w:rPr>
-                <w:rFonts w:hint="cs"/>
                 <w:rtl/>
                 <w:lang w:bidi="fa-IR"/>
               </w:rPr>
@@ -2330,7 +2302,6 @@
               <w:bidi/>
               <w:cnfStyle w:val="000000000000" w:firstRow="0" w:lastRow="0" w:firstColumn="0" w:lastColumn="0" w:oddVBand="0" w:evenVBand="0" w:oddHBand="0" w:evenHBand="0" w:firstRowFirstColumn="0" w:firstRowLastColumn="0" w:lastRowFirstColumn="0" w:lastRowLastColumn="0"/>
               <w:rPr>
-                <w:rFonts w:hint="cs"/>
                 <w:rtl/>
                 <w:lang w:bidi="fa-IR"/>
               </w:rPr>
@@ -2354,7 +2325,6 @@
               <w:bidi/>
               <w:cnfStyle w:val="000000000000" w:firstRow="0" w:lastRow="0" w:firstColumn="0" w:lastColumn="0" w:oddVBand="0" w:evenVBand="0" w:oddHBand="0" w:evenHBand="0" w:firstRowFirstColumn="0" w:firstRowLastColumn="0" w:lastRowFirstColumn="0" w:lastRowLastColumn="0"/>
               <w:rPr>
-                <w:rFonts w:hint="cs"/>
                 <w:rtl/>
                 <w:lang w:bidi="fa-IR"/>
               </w:rPr>
@@ -2378,7 +2348,6 @@
               <w:bidi/>
               <w:cnfStyle w:val="000000000000" w:firstRow="0" w:lastRow="0" w:firstColumn="0" w:lastColumn="0" w:oddVBand="0" w:evenVBand="0" w:oddHBand="0" w:evenHBand="0" w:firstRowFirstColumn="0" w:firstRowLastColumn="0" w:lastRowFirstColumn="0" w:lastRowLastColumn="0"/>
               <w:rPr>
-                <w:rFonts w:hint="cs"/>
                 <w:rtl/>
                 <w:lang w:bidi="fa-IR"/>
               </w:rPr>
@@ -2407,7 +2376,6 @@
             <w:pPr>
               <w:bidi/>
               <w:rPr>
-                <w:rFonts w:hint="cs"/>
                 <w:rtl/>
                 <w:lang w:bidi="fa-IR"/>
               </w:rPr>
@@ -2431,7 +2399,6 @@
               <w:bidi/>
               <w:cnfStyle w:val="000000100000" w:firstRow="0" w:lastRow="0" w:firstColumn="0" w:lastColumn="0" w:oddVBand="0" w:evenVBand="0" w:oddHBand="1" w:evenHBand="0" w:firstRowFirstColumn="0" w:firstRowLastColumn="0" w:lastRowFirstColumn="0" w:lastRowLastColumn="0"/>
               <w:rPr>
-                <w:rFonts w:hint="cs"/>
                 <w:rtl/>
                 <w:lang w:bidi="fa-IR"/>
               </w:rPr>
@@ -2455,7 +2422,6 @@
               <w:bidi/>
               <w:cnfStyle w:val="000000100000" w:firstRow="0" w:lastRow="0" w:firstColumn="0" w:lastColumn="0" w:oddVBand="0" w:evenVBand="0" w:oddHBand="1" w:evenHBand="0" w:firstRowFirstColumn="0" w:firstRowLastColumn="0" w:lastRowFirstColumn="0" w:lastRowLastColumn="0"/>
               <w:rPr>
-                <w:rFonts w:hint="cs"/>
                 <w:rtl/>
                 <w:lang w:bidi="fa-IR"/>
               </w:rPr>
@@ -2479,7 +2445,6 @@
               <w:bidi/>
               <w:cnfStyle w:val="000000100000" w:firstRow="0" w:lastRow="0" w:firstColumn="0" w:lastColumn="0" w:oddVBand="0" w:evenVBand="0" w:oddHBand="1" w:evenHBand="0" w:firstRowFirstColumn="0" w:firstRowLastColumn="0" w:lastRowFirstColumn="0" w:lastRowLastColumn="0"/>
               <w:rPr>
-                <w:rFonts w:hint="cs"/>
                 <w:rtl/>
                 <w:lang w:bidi="fa-IR"/>
               </w:rPr>
@@ -2503,7 +2468,6 @@
               <w:bidi/>
               <w:cnfStyle w:val="000000100000" w:firstRow="0" w:lastRow="0" w:firstColumn="0" w:lastColumn="0" w:oddVBand="0" w:evenVBand="0" w:oddHBand="1" w:evenHBand="0" w:firstRowFirstColumn="0" w:firstRowLastColumn="0" w:lastRowFirstColumn="0" w:lastRowLastColumn="0"/>
               <w:rPr>
-                <w:rFonts w:hint="cs"/>
                 <w:rtl/>
                 <w:lang w:bidi="fa-IR"/>
               </w:rPr>
@@ -2527,7 +2491,6 @@
               <w:bidi/>
               <w:cnfStyle w:val="000000100000" w:firstRow="0" w:lastRow="0" w:firstColumn="0" w:lastColumn="0" w:oddVBand="0" w:evenVBand="0" w:oddHBand="1" w:evenHBand="0" w:firstRowFirstColumn="0" w:firstRowLastColumn="0" w:lastRowFirstColumn="0" w:lastRowLastColumn="0"/>
               <w:rPr>
-                <w:rFonts w:hint="cs"/>
                 <w:rtl/>
                 <w:lang w:bidi="fa-IR"/>
               </w:rPr>
@@ -2551,7 +2514,6 @@
               <w:bidi/>
               <w:cnfStyle w:val="000000100000" w:firstRow="0" w:lastRow="0" w:firstColumn="0" w:lastColumn="0" w:oddVBand="0" w:evenVBand="0" w:oddHBand="1" w:evenHBand="0" w:firstRowFirstColumn="0" w:firstRowLastColumn="0" w:lastRowFirstColumn="0" w:lastRowLastColumn="0"/>
               <w:rPr>
-                <w:rFonts w:hint="cs"/>
                 <w:rtl/>
                 <w:lang w:bidi="fa-IR"/>
               </w:rPr>
@@ -2577,7 +2539,6 @@
             <w:pPr>
               <w:bidi/>
               <w:rPr>
-                <w:rFonts w:hint="cs"/>
                 <w:rtl/>
                 <w:lang w:bidi="fa-IR"/>
               </w:rPr>
@@ -2601,7 +2562,6 @@
               <w:bidi/>
               <w:cnfStyle w:val="000000000000" w:firstRow="0" w:lastRow="0" w:firstColumn="0" w:lastColumn="0" w:oddVBand="0" w:evenVBand="0" w:oddHBand="0" w:evenHBand="0" w:firstRowFirstColumn="0" w:firstRowLastColumn="0" w:lastRowFirstColumn="0" w:lastRowLastColumn="0"/>
               <w:rPr>
-                <w:rFonts w:hint="cs"/>
                 <w:rtl/>
                 <w:lang w:bidi="fa-IR"/>
               </w:rPr>
@@ -2625,7 +2585,6 @@
               <w:bidi/>
               <w:cnfStyle w:val="000000000000" w:firstRow="0" w:lastRow="0" w:firstColumn="0" w:lastColumn="0" w:oddVBand="0" w:evenVBand="0" w:oddHBand="0" w:evenHBand="0" w:firstRowFirstColumn="0" w:firstRowLastColumn="0" w:lastRowFirstColumn="0" w:lastRowLastColumn="0"/>
               <w:rPr>
-                <w:rFonts w:hint="cs"/>
                 <w:rtl/>
                 <w:lang w:bidi="fa-IR"/>
               </w:rPr>
@@ -2649,7 +2608,6 @@
               <w:bidi/>
               <w:cnfStyle w:val="000000000000" w:firstRow="0" w:lastRow="0" w:firstColumn="0" w:lastColumn="0" w:oddVBand="0" w:evenVBand="0" w:oddHBand="0" w:evenHBand="0" w:firstRowFirstColumn="0" w:firstRowLastColumn="0" w:lastRowFirstColumn="0" w:lastRowLastColumn="0"/>
               <w:rPr>
-                <w:rFonts w:hint="cs"/>
                 <w:rtl/>
                 <w:lang w:bidi="fa-IR"/>
               </w:rPr>
@@ -2673,7 +2631,6 @@
               <w:bidi/>
               <w:cnfStyle w:val="000000000000" w:firstRow="0" w:lastRow="0" w:firstColumn="0" w:lastColumn="0" w:oddVBand="0" w:evenVBand="0" w:oddHBand="0" w:evenHBand="0" w:firstRowFirstColumn="0" w:firstRowLastColumn="0" w:lastRowFirstColumn="0" w:lastRowLastColumn="0"/>
               <w:rPr>
-                <w:rFonts w:hint="cs"/>
                 <w:rtl/>
                 <w:lang w:bidi="fa-IR"/>
               </w:rPr>
@@ -2697,7 +2654,6 @@
               <w:bidi/>
               <w:cnfStyle w:val="000000000000" w:firstRow="0" w:lastRow="0" w:firstColumn="0" w:lastColumn="0" w:oddVBand="0" w:evenVBand="0" w:oddHBand="0" w:evenHBand="0" w:firstRowFirstColumn="0" w:firstRowLastColumn="0" w:lastRowFirstColumn="0" w:lastRowLastColumn="0"/>
               <w:rPr>
-                <w:rFonts w:hint="cs"/>
                 <w:rtl/>
                 <w:lang w:bidi="fa-IR"/>
               </w:rPr>
@@ -2721,7 +2677,6 @@
               <w:bidi/>
               <w:cnfStyle w:val="000000000000" w:firstRow="0" w:lastRow="0" w:firstColumn="0" w:lastColumn="0" w:oddVBand="0" w:evenVBand="0" w:oddHBand="0" w:evenHBand="0" w:firstRowFirstColumn="0" w:firstRowLastColumn="0" w:lastRowFirstColumn="0" w:lastRowLastColumn="0"/>
               <w:rPr>
-                <w:rFonts w:hint="cs"/>
                 <w:rtl/>
                 <w:lang w:bidi="fa-IR"/>
               </w:rPr>
@@ -2750,7 +2705,6 @@
             <w:pPr>
               <w:bidi/>
               <w:rPr>
-                <w:rFonts w:hint="cs"/>
                 <w:rtl/>
                 <w:lang w:bidi="fa-IR"/>
               </w:rPr>
@@ -2774,7 +2728,6 @@
               <w:bidi/>
               <w:cnfStyle w:val="000000100000" w:firstRow="0" w:lastRow="0" w:firstColumn="0" w:lastColumn="0" w:oddVBand="0" w:evenVBand="0" w:oddHBand="1" w:evenHBand="0" w:firstRowFirstColumn="0" w:firstRowLastColumn="0" w:lastRowFirstColumn="0" w:lastRowLastColumn="0"/>
               <w:rPr>
-                <w:rFonts w:hint="cs"/>
                 <w:rtl/>
                 <w:lang w:bidi="fa-IR"/>
               </w:rPr>
@@ -2798,7 +2751,6 @@
               <w:bidi/>
               <w:cnfStyle w:val="000000100000" w:firstRow="0" w:lastRow="0" w:firstColumn="0" w:lastColumn="0" w:oddVBand="0" w:evenVBand="0" w:oddHBand="1" w:evenHBand="0" w:firstRowFirstColumn="0" w:firstRowLastColumn="0" w:lastRowFirstColumn="0" w:lastRowLastColumn="0"/>
               <w:rPr>
-                <w:rFonts w:hint="cs"/>
                 <w:rtl/>
                 <w:lang w:bidi="fa-IR"/>
               </w:rPr>
@@ -2822,7 +2774,6 @@
               <w:bidi/>
               <w:cnfStyle w:val="000000100000" w:firstRow="0" w:lastRow="0" w:firstColumn="0" w:lastColumn="0" w:oddVBand="0" w:evenVBand="0" w:oddHBand="1" w:evenHBand="0" w:firstRowFirstColumn="0" w:firstRowLastColumn="0" w:lastRowFirstColumn="0" w:lastRowLastColumn="0"/>
               <w:rPr>
-                <w:rFonts w:hint="cs"/>
                 <w:rtl/>
                 <w:lang w:bidi="fa-IR"/>
               </w:rPr>
@@ -2846,7 +2797,6 @@
               <w:bidi/>
               <w:cnfStyle w:val="000000100000" w:firstRow="0" w:lastRow="0" w:firstColumn="0" w:lastColumn="0" w:oddVBand="0" w:evenVBand="0" w:oddHBand="1" w:evenHBand="0" w:firstRowFirstColumn="0" w:firstRowLastColumn="0" w:lastRowFirstColumn="0" w:lastRowLastColumn="0"/>
               <w:rPr>
-                <w:rFonts w:hint="cs"/>
                 <w:rtl/>
                 <w:lang w:bidi="fa-IR"/>
               </w:rPr>
@@ -2870,7 +2820,6 @@
               <w:bidi/>
               <w:cnfStyle w:val="000000100000" w:firstRow="0" w:lastRow="0" w:firstColumn="0" w:lastColumn="0" w:oddVBand="0" w:evenVBand="0" w:oddHBand="1" w:evenHBand="0" w:firstRowFirstColumn="0" w:firstRowLastColumn="0" w:lastRowFirstColumn="0" w:lastRowLastColumn="0"/>
               <w:rPr>
-                <w:rFonts w:hint="cs"/>
                 <w:rtl/>
                 <w:lang w:bidi="fa-IR"/>
               </w:rPr>
@@ -2894,7 +2843,6 @@
               <w:bidi/>
               <w:cnfStyle w:val="000000100000" w:firstRow="0" w:lastRow="0" w:firstColumn="0" w:lastColumn="0" w:oddVBand="0" w:evenVBand="0" w:oddHBand="1" w:evenHBand="0" w:firstRowFirstColumn="0" w:firstRowLastColumn="0" w:lastRowFirstColumn="0" w:lastRowLastColumn="0"/>
               <w:rPr>
-                <w:rFonts w:hint="cs"/>
                 <w:rtl/>
                 <w:lang w:bidi="fa-IR"/>
               </w:rPr>
@@ -2941,7 +2889,6 @@
       <w:pPr>
         <w:bidi/>
         <w:rPr>
-          <w:rFonts w:hint="cs"/>
           <w:rtl/>
           <w:lang w:bidi="fa-IR"/>
         </w:rPr>
@@ -3396,42 +3343,557 @@
       <w:pPr>
         <w:bidi/>
         <w:rPr>
-          <w:rtl/>
-          <w:lang w:bidi="fa-IR"/>
-        </w:rPr>
-      </w:pPr>
-      <w:r>
-        <w:rPr>
-          <w:lang w:bidi="fa-IR"/>
-        </w:rPr>
-        <w:tab/>
-      </w:r>
-      <w:r>
-        <w:rPr>
-          <w:rFonts w:hint="cs"/>
-          <w:rtl/>
-          <w:lang w:bidi="fa-IR"/>
-        </w:rPr>
-        <w:t>پاسخ</w:t>
+          <w:rFonts w:ascii="IRANSansX Bold" w:hAnsi="IRANSansX Bold" w:cs="IRANSansX Bold"/>
+          <w:rtl/>
+          <w:lang w:bidi="fa-IR"/>
+        </w:rPr>
+      </w:pPr>
+      <w:r>
+        <w:rPr>
+          <w:rFonts w:ascii="IRANSansX Bold" w:hAnsi="IRANSansX Bold" w:cs="IRANSansX Bold"/>
+          <w:rtl/>
+          <w:lang w:bidi="fa-IR"/>
+        </w:rPr>
+        <w:t>گام اول: ایجاد شبکه‌ی عصبی حافظه کوتاه-مدت بلند دوطرفه</w:t>
       </w:r>
     </w:p>
     <w:p>
       <w:pPr>
         <w:bidi/>
-        <w:jc w:val="center"/>
-        <w:rPr>
-          <w:rtl/>
-        </w:rPr>
-      </w:pPr>
+        <w:ind w:firstLine="720"/>
+        <w:jc w:val="both"/>
+        <w:rPr>
+          <w:rtl/>
+          <w:lang w:bidi="fa-IR"/>
+        </w:rPr>
+      </w:pPr>
+      <w:r>
+        <w:rPr>
+          <w:rFonts w:hint="cs"/>
+          <w:rtl/>
+          <w:lang w:bidi="fa-IR"/>
+        </w:rPr>
+        <w:t xml:space="preserve">ورودی شبکه </w:t>
+      </w:r>
+      <w:r>
+        <w:rPr>
+          <w:lang w:bidi="fa-IR"/>
+        </w:rPr>
+        <w:t>BiLSTM</w:t>
+      </w:r>
+      <w:r>
+        <w:rPr>
+          <w:rFonts w:hint="cs"/>
+          <w:rtl/>
+          <w:lang w:bidi="fa-IR"/>
+        </w:rPr>
+        <w:t xml:space="preserve">‌ باید دنباله‌هایی با اندازه‌های یکسان باشد؛ لذا باید طول کوتاه ترین دنبال‌ها را با حاشیه‌گذاری </w:t>
+      </w:r>
+      <w:r>
+        <w:rPr>
+          <w:lang w:bidi="fa-IR"/>
+        </w:rPr>
+        <w:t>(Padding)</w:t>
+      </w:r>
+      <w:r>
+        <w:rPr>
+          <w:rFonts w:hint="cs"/>
+          <w:rtl/>
+          <w:lang w:bidi="fa-IR"/>
+        </w:rPr>
+        <w:t xml:space="preserve"> به طول بلندترین آن برسانیم. </w:t>
+      </w:r>
+      <w:r>
+        <w:rPr>
+          <w:rFonts w:hint="cs"/>
+          <w:rtl/>
+          <w:lang w:bidi="fa-IR"/>
+        </w:rPr>
+        <w:t xml:space="preserve">بررسی‌های من نشان می‌دهد در سه مجموعه‌داده </w:t>
+      </w:r>
+      <w:r>
+        <w:rPr>
+          <w:rFonts w:hint="cs"/>
+          <w:rtl/>
+          <w:lang w:bidi="fa-IR"/>
+        </w:rPr>
+        <w:t>داده‌هایی</w:t>
+      </w:r>
+      <w:r>
+        <w:rPr>
+          <w:rFonts w:hint="cs"/>
+          <w:rtl/>
+          <w:lang w:bidi="fa-IR"/>
+        </w:rPr>
+        <w:t xml:space="preserve"> با 734 توکن وجود دارند. </w:t>
+      </w:r>
+      <w:r>
+        <w:rPr>
+          <w:rFonts w:hint="cs"/>
+          <w:rtl/>
+          <w:lang w:bidi="fa-IR"/>
+        </w:rPr>
+        <w:t xml:space="preserve">اما به طور کلی جملات با تعداد توکن بالا </w:t>
+      </w:r>
+      <w:r>
+        <w:rPr>
+          <w:rFonts w:hint="cs"/>
+          <w:rtl/>
+          <w:lang w:bidi="fa-IR"/>
+        </w:rPr>
+        <w:t>بسیار کم هستند</w:t>
+      </w:r>
+      <w:r>
+        <w:rPr>
+          <w:rFonts w:hint="cs"/>
+          <w:rtl/>
+          <w:lang w:bidi="fa-IR"/>
+        </w:rPr>
+        <w:t xml:space="preserve">. </w:t>
+      </w:r>
+      <w:r>
+        <w:rPr>
+          <w:rFonts w:hint="cs"/>
+          <w:rtl/>
+          <w:lang w:bidi="fa-IR"/>
+        </w:rPr>
+        <w:t xml:space="preserve">به بیان دقیق‌تر در هر سه مجموعه میانگین تعداد توکن‌ها به ازای هر جمله کمتر از 30 توکن است! </w:t>
+      </w:r>
+      <w:r>
+        <w:rPr>
+          <w:rFonts w:hint="cs"/>
+          <w:rtl/>
+          <w:lang w:bidi="fa-IR"/>
+        </w:rPr>
+        <w:t xml:space="preserve">در نمودار زیر </w:t>
+      </w:r>
+      <w:r>
+        <w:rPr>
+          <w:rFonts w:hint="cs"/>
+          <w:rtl/>
+          <w:lang w:bidi="fa-IR"/>
+        </w:rPr>
+        <w:t xml:space="preserve">که فراوانی </w:t>
+      </w:r>
+      <w:r>
+        <w:rPr>
+          <w:rFonts w:hint="cs"/>
+          <w:rtl/>
+          <w:lang w:bidi="fa-IR"/>
+        </w:rPr>
+        <w:t>داده‌ها</w:t>
+      </w:r>
+      <w:r>
+        <w:rPr>
+          <w:rFonts w:hint="cs"/>
+          <w:rtl/>
+          <w:lang w:bidi="fa-IR"/>
+        </w:rPr>
+        <w:t xml:space="preserve"> با اندازه‌های مختلف توکن را نشان می‌دهد به خوبی مشخص است که بیشتر داده‌ها تعداد نسبتا کمی توکن دارند.</w:t>
+      </w:r>
+    </w:p>
+    <w:p>
+      <w:pPr>
+        <w:bidi/>
+        <w:ind w:firstLine="720"/>
+        <w:jc w:val="both"/>
+        <w:rPr>
+          <w:rtl/>
+          <w:lang w:bidi="fa-IR"/>
+        </w:rPr>
+      </w:pPr>
+      <w:r>
+        <w:rPr>
+          <w:rFonts w:hint="cs"/>
+          <w:noProof/>
+        </w:rPr>
+        <w:drawing>
+          <wp:anchor distT="0" distB="0" distL="114300" distR="114300" simplePos="0" relativeHeight="251662336" behindDoc="0" locked="0" layoutInCell="1" allowOverlap="1">
+            <wp:simplePos x="0" y="0"/>
+            <wp:positionH relativeFrom="column">
+              <wp:posOffset>381000</wp:posOffset>
+            </wp:positionH>
+            <wp:positionV relativeFrom="paragraph">
+              <wp:posOffset>-1905</wp:posOffset>
+            </wp:positionV>
+            <wp:extent cx="5197913" cy="3600000"/>
+            <wp:effectExtent l="0" t="0" r="3175" b="0"/>
+            <wp:wrapSquare wrapText="bothSides"/>
+            <wp:docPr id="6" name="Picture 6" descr="C:\Users\AlirezaMazochi\AppData\Local\Microsoft\Windows\INetCache\Content.MSO\63B56F71.tmp"/>
+            <wp:cNvGraphicFramePr>
+              <a:graphicFrameLocks xmlns:a="http://schemas.openxmlformats.org/drawingml/2006/main" noChangeAspect="1"/>
+            </wp:cNvGraphicFramePr>
+            <a:graphic xmlns:a="http://schemas.openxmlformats.org/drawingml/2006/main">
+              <a:graphicData uri="http://schemas.openxmlformats.org/drawingml/2006/picture">
+                <pic:pic xmlns:pic="http://schemas.openxmlformats.org/drawingml/2006/picture">
+                  <pic:nvPicPr>
+                    <pic:cNvPr id="0" name="Picture 3" descr="C:\Users\AlirezaMazochi\AppData\Local\Microsoft\Windows\INetCache\Content.MSO\63B56F71.tmp"/>
+                    <pic:cNvPicPr>
+                      <a:picLocks noChangeAspect="1" noChangeArrowheads="1"/>
+                    </pic:cNvPicPr>
+                  </pic:nvPicPr>
+                  <pic:blipFill>
+                    <a:blip r:embed="rId10">
+                      <a:extLst>
+                        <a:ext uri="{28A0092B-C50C-407E-A947-70E740481C1C}">
+                          <a14:useLocalDpi xmlns:a14="http://schemas.microsoft.com/office/drawing/2010/main" val="0"/>
+                        </a:ext>
+                      </a:extLst>
+                    </a:blip>
+                    <a:srcRect/>
+                    <a:stretch>
+                      <a:fillRect/>
+                    </a:stretch>
+                  </pic:blipFill>
+                  <pic:spPr bwMode="auto">
+                    <a:xfrm>
+                      <a:off x="0" y="0"/>
+                      <a:ext cx="5197913" cy="3600000"/>
+                    </a:xfrm>
+                    <a:prstGeom prst="rect">
+                      <a:avLst/>
+                    </a:prstGeom>
+                    <a:noFill/>
+                    <a:ln>
+                      <a:noFill/>
+                    </a:ln>
+                  </pic:spPr>
+                </pic:pic>
+              </a:graphicData>
+            </a:graphic>
+            <wp14:sizeRelH relativeFrom="margin">
+              <wp14:pctWidth>0</wp14:pctWidth>
+            </wp14:sizeRelH>
+            <wp14:sizeRelV relativeFrom="margin">
+              <wp14:pctHeight>0</wp14:pctHeight>
+            </wp14:sizeRelV>
+          </wp:anchor>
+        </w:drawing>
+      </w:r>
+      <w:r>
+        <w:rPr>
+          <w:rFonts w:hint="cs"/>
+          <w:rtl/>
+          <w:lang w:bidi="fa-IR"/>
+        </w:rPr>
+        <w:t xml:space="preserve">طبیعی است که در این شرایط حاشیه‌گذاری باعث پیچیده‌شدن شدید مدل و مشکلات حافظه و زمان اجرا می‌شود؛ بنابراین من تصمیم گرفتم که جملات بلند را به تعداد کوچک‌تری جمله بشکنم. در نمودار زیر </w:t>
+      </w:r>
+      <w:r>
+        <w:rPr>
+          <w:rFonts w:hint="cs"/>
+          <w:rtl/>
+          <w:lang w:bidi="fa-IR"/>
+        </w:rPr>
+        <w:t>مجددا نمودار فراوانی داده‌ها با اندازه‌های مختلف ترسیم شده است با این فرض که این بار تنها در محدوده 128 توکن است:</w:t>
+      </w:r>
+    </w:p>
+    <w:p>
+      <w:pPr>
+        <w:bidi/>
+        <w:rPr>
+          <w:rtl/>
+        </w:rPr>
+      </w:pPr>
+      <w:r>
+        <w:rPr>
+          <w:noProof/>
+        </w:rPr>
+        <w:lastRenderedPageBreak/>
+        <w:drawing>
+          <wp:inline distT="0" distB="0" distL="0" distR="0">
+            <wp:extent cx="5197913" cy="3600000"/>
+            <wp:effectExtent l="0" t="0" r="3175" b="0"/>
+            <wp:docPr id="7" name="Picture 7" descr="C:\Users\AlirezaMazochi\AppData\Local\Microsoft\Windows\INetCache\Content.MSO\8EA493A7.tmp"/>
+            <wp:cNvGraphicFramePr>
+              <a:graphicFrameLocks xmlns:a="http://schemas.openxmlformats.org/drawingml/2006/main" noChangeAspect="1"/>
+            </wp:cNvGraphicFramePr>
+            <a:graphic xmlns:a="http://schemas.openxmlformats.org/drawingml/2006/main">
+              <a:graphicData uri="http://schemas.openxmlformats.org/drawingml/2006/picture">
+                <pic:pic xmlns:pic="http://schemas.openxmlformats.org/drawingml/2006/picture">
+                  <pic:nvPicPr>
+                    <pic:cNvPr id="0" name="Picture 5" descr="C:\Users\AlirezaMazochi\AppData\Local\Microsoft\Windows\INetCache\Content.MSO\8EA493A7.tmp"/>
+                    <pic:cNvPicPr>
+                      <a:picLocks noChangeAspect="1" noChangeArrowheads="1"/>
+                    </pic:cNvPicPr>
+                  </pic:nvPicPr>
+                  <pic:blipFill>
+                    <a:blip r:embed="rId11">
+                      <a:extLst>
+                        <a:ext uri="{28A0092B-C50C-407E-A947-70E740481C1C}">
+                          <a14:useLocalDpi xmlns:a14="http://schemas.microsoft.com/office/drawing/2010/main" val="0"/>
+                        </a:ext>
+                      </a:extLst>
+                    </a:blip>
+                    <a:srcRect/>
+                    <a:stretch>
+                      <a:fillRect/>
+                    </a:stretch>
+                  </pic:blipFill>
+                  <pic:spPr bwMode="auto">
+                    <a:xfrm>
+                      <a:off x="0" y="0"/>
+                      <a:ext cx="5197913" cy="3600000"/>
+                    </a:xfrm>
+                    <a:prstGeom prst="rect">
+                      <a:avLst/>
+                    </a:prstGeom>
+                    <a:noFill/>
+                    <a:ln>
+                      <a:noFill/>
+                    </a:ln>
+                  </pic:spPr>
+                </pic:pic>
+              </a:graphicData>
+            </a:graphic>
+          </wp:inline>
+        </w:drawing>
+      </w:r>
+    </w:p>
+    <w:p>
+      <w:pPr>
+        <w:bidi/>
+        <w:jc w:val="both"/>
+        <w:rPr>
+          <w:rtl/>
+        </w:rPr>
+      </w:pPr>
+      <w:r>
+        <w:rPr>
+          <w:rtl/>
+        </w:rPr>
+        <w:tab/>
+      </w:r>
+      <w:r>
+        <w:rPr>
+          <w:rFonts w:hint="cs"/>
+          <w:rtl/>
+        </w:rPr>
+        <w:t xml:space="preserve">با </w:t>
+      </w:r>
+      <w:r>
+        <w:rPr>
+          <w:rFonts w:hint="cs"/>
+          <w:rtl/>
+        </w:rPr>
+        <w:t>نگاه به</w:t>
+      </w:r>
+      <w:r>
+        <w:rPr>
+          <w:rFonts w:hint="cs"/>
+          <w:rtl/>
+        </w:rPr>
+        <w:t xml:space="preserve"> این نمودار من ۶۴ توکن را به عنوان حد بالای تعداد توکن یک داده در نظر گرفتم. </w:t>
+      </w:r>
+      <w:r>
+        <w:rPr>
+          <w:rFonts w:hint="cs"/>
+          <w:rtl/>
+        </w:rPr>
+        <w:t>بررسی‌های من نشان می‌دهد تنها ۴.۳٪ از داده‌ها بیشتر از ۶۴ توکن دارند بنابراین دقت کلی کاهش چندانی نخواهد داشت ولی آموزش بسیار آسان‌تر خواهد شد.</w:t>
+      </w:r>
+    </w:p>
+    <w:p>
+      <w:pPr>
+        <w:bidi/>
+        <w:jc w:val="both"/>
+        <w:rPr>
+          <w:rtl/>
+          <w:lang w:bidi="fa-IR"/>
+        </w:rPr>
+      </w:pPr>
+      <w:r>
+        <w:rPr>
+          <w:rtl/>
+        </w:rPr>
+        <w:tab/>
+      </w:r>
+      <w:r>
+        <w:rPr>
+          <w:rFonts w:hint="cs"/>
+          <w:rtl/>
+        </w:rPr>
+        <w:t xml:space="preserve">نهایتا توجه کنید که </w:t>
+      </w:r>
+      <w:r>
+        <w:rPr>
+          <w:rFonts w:hint="cs"/>
+          <w:rtl/>
+        </w:rPr>
+        <w:t xml:space="preserve">برای محاسبه </w:t>
+      </w:r>
+      <w:r>
+        <w:t>Accuracy</w:t>
+      </w:r>
+      <w:r>
+        <w:rPr>
+          <w:rFonts w:hint="cs"/>
+          <w:rtl/>
+          <w:lang w:bidi="fa-IR"/>
+        </w:rPr>
+        <w:t xml:space="preserve"> خروجی مدل به ازای توکن‌ها حاشیه‌گذاری حذف شده است و تنها دقت به ازای توکن‌ها اصلی محاسبه شده است.</w:t>
+      </w:r>
+    </w:p>
+    <w:p>
+      <w:pPr>
+        <w:bidi/>
+        <w:jc w:val="both"/>
+        <w:rPr>
+          <w:rFonts w:hint="cs"/>
+          <w:rtl/>
+          <w:lang w:bidi="fa-IR"/>
+        </w:rPr>
+      </w:pPr>
+      <w:r>
+        <w:rPr>
+          <w:rtl/>
+          <w:lang w:bidi="fa-IR"/>
+        </w:rPr>
+        <w:tab/>
+      </w:r>
+      <w:r>
+        <w:rPr>
+          <w:rFonts w:hint="cs"/>
+          <w:rtl/>
+          <w:lang w:bidi="fa-IR"/>
+        </w:rPr>
+        <w:t xml:space="preserve">شبکه‌ای که من برای آموزش استفاده کردم متشکل از یک </w:t>
+      </w:r>
+      <w:r>
+        <w:rPr>
+          <w:lang w:bidi="fa-IR"/>
+        </w:rPr>
+        <w:t>BiLSTM</w:t>
+      </w:r>
+      <w:r>
+        <w:rPr>
+          <w:rFonts w:hint="cs"/>
+          <w:rtl/>
+          <w:lang w:bidi="fa-IR"/>
+        </w:rPr>
+        <w:t xml:space="preserve">‌ با 64 واحد و یک لایه </w:t>
+      </w:r>
+      <w:r>
+        <w:rPr>
+          <w:lang w:bidi="fa-IR"/>
+        </w:rPr>
+        <w:t>Dense</w:t>
+      </w:r>
+      <w:r>
+        <w:rPr>
+          <w:rFonts w:hint="cs"/>
+          <w:rtl/>
+          <w:lang w:bidi="fa-IR"/>
+        </w:rPr>
+        <w:t xml:space="preserve"> برای تولید تگ خروجی است. از تابع فعال‌سازی </w:t>
+      </w:r>
+      <w:proofErr w:type="spellStart"/>
+      <w:r>
+        <w:rPr>
+          <w:lang w:bidi="fa-IR"/>
+        </w:rPr>
+        <w:t>Softmax</w:t>
+      </w:r>
+      <w:proofErr w:type="spellEnd"/>
+      <w:r>
+        <w:rPr>
+          <w:rFonts w:hint="cs"/>
+          <w:rtl/>
+          <w:lang w:bidi="fa-IR"/>
+        </w:rPr>
+        <w:t xml:space="preserve"> برای دریافت نتایج بهتر در لایه </w:t>
+      </w:r>
+      <w:r>
+        <w:rPr>
+          <w:lang w:bidi="fa-IR"/>
+        </w:rPr>
+        <w:t>Dense</w:t>
+      </w:r>
+      <w:r>
+        <w:rPr>
+          <w:rFonts w:hint="cs"/>
+          <w:rtl/>
+          <w:lang w:bidi="fa-IR"/>
+        </w:rPr>
+        <w:t xml:space="preserve"> خروجی کمک گرفته شده است.</w:t>
+      </w:r>
+    </w:p>
+    <w:p>
+      <w:pPr>
+        <w:bidi/>
+        <w:jc w:val="both"/>
+        <w:rPr>
+          <w:rFonts w:hint="cs"/>
+          <w:rtl/>
+          <w:lang w:bidi="fa-IR"/>
+        </w:rPr>
+      </w:pPr>
+      <w:r>
+        <w:rPr>
+          <w:rtl/>
+          <w:lang w:bidi="fa-IR"/>
+        </w:rPr>
+        <w:tab/>
+      </w:r>
+      <w:r>
+        <w:rPr>
+          <w:rFonts w:hint="cs"/>
+          <w:rtl/>
+          <w:lang w:bidi="fa-IR"/>
+        </w:rPr>
+        <w:t xml:space="preserve">برای آموزش هم از </w:t>
+      </w:r>
+      <w:r>
+        <w:rPr>
+          <w:rFonts w:hint="cs"/>
+          <w:rtl/>
+          <w:lang w:bidi="fa-IR"/>
+        </w:rPr>
+        <w:t>پانزده</w:t>
+      </w:r>
+      <w:r>
+        <w:rPr>
+          <w:rFonts w:hint="cs"/>
+          <w:rtl/>
+          <w:lang w:bidi="fa-IR"/>
+        </w:rPr>
+        <w:t xml:space="preserve"> گام استفاده شده است و برای جلوگیری از بیش‌برازش احتمالی از یک </w:t>
+      </w:r>
+      <w:proofErr w:type="spellStart"/>
+      <w:r>
+        <w:rPr>
+          <w:lang w:bidi="fa-IR"/>
+        </w:rPr>
+        <w:t>EarlyStopping</w:t>
+      </w:r>
+      <w:proofErr w:type="spellEnd"/>
+      <w:r>
+        <w:rPr>
+          <w:lang w:bidi="fa-IR"/>
+        </w:rPr>
+        <w:t xml:space="preserve"> Callback</w:t>
+      </w:r>
+      <w:r>
+        <w:rPr>
+          <w:rFonts w:hint="cs"/>
+          <w:rtl/>
+          <w:lang w:bidi="fa-IR"/>
+        </w:rPr>
+        <w:t xml:space="preserve"> بهره گرفتم</w:t>
+      </w:r>
+      <w:r>
+        <w:rPr>
+          <w:rFonts w:hint="cs"/>
+          <w:rtl/>
+          <w:lang w:bidi="fa-IR"/>
+        </w:rPr>
+        <w:t>.</w:t>
+      </w:r>
       <w:bookmarkStart w:id="0" w:name="_GoBack"/>
       <w:bookmarkEnd w:id="0"/>
     </w:p>
     <w:p>
       <w:pPr>
         <w:bidi/>
-        <w:rPr>
-          <w:rtl/>
-        </w:rPr>
       </w:pPr>
     </w:p>
     <w:p>
@@ -3446,17 +3908,65 @@
       <w:pPr>
         <w:bidi/>
         <w:rPr>
-          <w:rtl/>
-        </w:rPr>
-      </w:pPr>
+          <w:rFonts w:ascii="IRANSansX Bold" w:hAnsi="IRANSansX Bold" w:cs="IRANSansX Bold"/>
+          <w:rtl/>
+          <w:lang w:bidi="fa-IR"/>
+        </w:rPr>
+      </w:pPr>
+      <w:r>
+        <w:rPr>
+          <w:rFonts w:ascii="IRANSansX Bold" w:hAnsi="IRANSansX Bold" w:cs="IRANSansX Bold"/>
+          <w:rtl/>
+          <w:lang w:bidi="fa-IR"/>
+        </w:rPr>
+        <w:lastRenderedPageBreak/>
+        <w:t xml:space="preserve">گام </w:t>
+      </w:r>
+      <w:r>
+        <w:rPr>
+          <w:rFonts w:ascii="IRANSansX Bold" w:hAnsi="IRANSansX Bold" w:cs="IRANSansX Bold" w:hint="cs"/>
+          <w:rtl/>
+          <w:lang w:bidi="fa-IR"/>
+        </w:rPr>
+        <w:t>دوم</w:t>
+      </w:r>
+      <w:r>
+        <w:rPr>
+          <w:rFonts w:ascii="IRANSansX Bold" w:hAnsi="IRANSansX Bold" w:cs="IRANSansX Bold"/>
+          <w:rtl/>
+          <w:lang w:bidi="fa-IR"/>
+        </w:rPr>
+        <w:t xml:space="preserve">: </w:t>
+      </w:r>
+      <w:r>
+        <w:rPr>
+          <w:rFonts w:ascii="IRANSansX Bold" w:hAnsi="IRANSansX Bold" w:cs="IRANSansX Bold" w:hint="cs"/>
+          <w:rtl/>
+          <w:lang w:bidi="fa-IR"/>
+        </w:rPr>
+        <w:t xml:space="preserve">ارزیابی </w:t>
+      </w:r>
+      <w:r>
+        <w:rPr>
+          <w:rFonts w:ascii="IRANSansX Bold" w:hAnsi="IRANSansX Bold" w:cs="IRANSansX Bold"/>
+          <w:rtl/>
+          <w:lang w:bidi="fa-IR"/>
+        </w:rPr>
+        <w:t>شبکه‌ی عصبی حافظه کوتاه-مدت بلند دوطرفه</w:t>
+      </w:r>
     </w:p>
     <w:p>
       <w:pPr>
         <w:bidi/>
-        <w:rPr>
-          <w:rtl/>
-        </w:rPr>
-      </w:pPr>
+      </w:pPr>
+      <w:r>
+        <w:rPr>
+          <w:rFonts w:hint="cs"/>
+          <w:rtl/>
+          <w:lang w:bidi="fa-IR"/>
+        </w:rPr>
+        <w:t>ورودی</w:t>
+      </w:r>
     </w:p>
     <w:p>
       <w:pPr>
@@ -3595,9 +4105,9 @@
     </w:lvl>
   </w:abstractNum>
   <w:abstractNum w:abstractNumId="1" w15:restartNumberingAfterBreak="0">
-    <w:nsid w:val="3DEF4C50"/>
+    <w:nsid w:val="1ADE5F30"/>
     <w:multiLevelType w:val="hybridMultilevel"/>
-    <w:tmpl w:val="A4827996"/>
+    <w:tmpl w:val="1568738C"/>
     <w:lvl w:ilvl="0" w:tplc="04090001">
       <w:start w:val="1"/>
       <w:numFmt w:val="bullet"/>
@@ -3707,10 +4217,126 @@
       </w:rPr>
     </w:lvl>
   </w:abstractNum>
+  <w:abstractNum w:abstractNumId="2" w15:restartNumberingAfterBreak="0">
+    <w:nsid w:val="3DEF4C50"/>
+    <w:multiLevelType w:val="hybridMultilevel"/>
+    <w:tmpl w:val="A4827996"/>
+    <w:lvl w:ilvl="0" w:tplc="04090001">
+      <w:start w:val="1"/>
+      <w:numFmt w:val="bullet"/>
+      <w:lvlText w:val=""/>
+      <w:lvlJc w:val="left"/>
+      <w:pPr>
+        <w:ind w:left="720" w:hanging="360"/>
+      </w:pPr>
+      <w:rPr>
+        <w:rFonts w:ascii="Symbol" w:hAnsi="Symbol" w:hint="default"/>
+      </w:rPr>
+    </w:lvl>
+    <w:lvl w:ilvl="1" w:tplc="04090003" w:tentative="1">
+      <w:start w:val="1"/>
+      <w:numFmt w:val="bullet"/>
+      <w:lvlText w:val="o"/>
+      <w:lvlJc w:val="left"/>
+      <w:pPr>
+        <w:ind w:left="1440" w:hanging="360"/>
+      </w:pPr>
+      <w:rPr>
+        <w:rFonts w:ascii="Courier New" w:hAnsi="Courier New" w:cs="Courier New" w:hint="default"/>
+      </w:rPr>
+    </w:lvl>
+    <w:lvl w:ilvl="2" w:tplc="04090005" w:tentative="1">
+      <w:start w:val="1"/>
+      <w:numFmt w:val="bullet"/>
+      <w:lvlText w:val=""/>
+      <w:lvlJc w:val="left"/>
+      <w:pPr>
+        <w:ind w:left="2160" w:hanging="360"/>
+      </w:pPr>
+      <w:rPr>
+        <w:rFonts w:ascii="Wingdings" w:hAnsi="Wingdings" w:hint="default"/>
+      </w:rPr>
+    </w:lvl>
+    <w:lvl w:ilvl="3" w:tplc="04090001" w:tentative="1">
+      <w:start w:val="1"/>
+      <w:numFmt w:val="bullet"/>
+      <w:lvlText w:val=""/>
+      <w:lvlJc w:val="left"/>
+      <w:pPr>
+        <w:ind w:left="2880" w:hanging="360"/>
+      </w:pPr>
+      <w:rPr>
+        <w:rFonts w:ascii="Symbol" w:hAnsi="Symbol" w:hint="default"/>
+      </w:rPr>
+    </w:lvl>
+    <w:lvl w:ilvl="4" w:tplc="04090003" w:tentative="1">
+      <w:start w:val="1"/>
+      <w:numFmt w:val="bullet"/>
+      <w:lvlText w:val="o"/>
+      <w:lvlJc w:val="left"/>
+      <w:pPr>
+        <w:ind w:left="3600" w:hanging="360"/>
+      </w:pPr>
+      <w:rPr>
+        <w:rFonts w:ascii="Courier New" w:hAnsi="Courier New" w:cs="Courier New" w:hint="default"/>
+      </w:rPr>
+    </w:lvl>
+    <w:lvl w:ilvl="5" w:tplc="04090005" w:tentative="1">
+      <w:start w:val="1"/>
+      <w:numFmt w:val="bullet"/>
+      <w:lvlText w:val=""/>
+      <w:lvlJc w:val="left"/>
+      <w:pPr>
+        <w:ind w:left="4320" w:hanging="360"/>
+      </w:pPr>
+      <w:rPr>
+        <w:rFonts w:ascii="Wingdings" w:hAnsi="Wingdings" w:hint="default"/>
+      </w:rPr>
+    </w:lvl>
+    <w:lvl w:ilvl="6" w:tplc="04090001" w:tentative="1">
+      <w:start w:val="1"/>
+      <w:numFmt w:val="bullet"/>
+      <w:lvlText w:val=""/>
+      <w:lvlJc w:val="left"/>
+      <w:pPr>
+        <w:ind w:left="5040" w:hanging="360"/>
+      </w:pPr>
+      <w:rPr>
+        <w:rFonts w:ascii="Symbol" w:hAnsi="Symbol" w:hint="default"/>
+      </w:rPr>
+    </w:lvl>
+    <w:lvl w:ilvl="7" w:tplc="04090003" w:tentative="1">
+      <w:start w:val="1"/>
+      <w:numFmt w:val="bullet"/>
+      <w:lvlText w:val="o"/>
+      <w:lvlJc w:val="left"/>
+      <w:pPr>
+        <w:ind w:left="5760" w:hanging="360"/>
+      </w:pPr>
+      <w:rPr>
+        <w:rFonts w:ascii="Courier New" w:hAnsi="Courier New" w:cs="Courier New" w:hint="default"/>
+      </w:rPr>
+    </w:lvl>
+    <w:lvl w:ilvl="8" w:tplc="04090005" w:tentative="1">
+      <w:start w:val="1"/>
+      <w:numFmt w:val="bullet"/>
+      <w:lvlText w:val=""/>
+      <w:lvlJc w:val="left"/>
+      <w:pPr>
+        <w:ind w:left="6480" w:hanging="360"/>
+      </w:pPr>
+      <w:rPr>
+        <w:rFonts w:ascii="Wingdings" w:hAnsi="Wingdings" w:hint="default"/>
+      </w:rPr>
+    </w:lvl>
+  </w:abstractNum>
   <w:num w:numId="1">
     <w:abstractNumId w:val="0"/>
   </w:num>
   <w:num w:numId="2">
+    <w:abstractNumId w:val="2"/>
+  </w:num>
+  <w:num w:numId="3">
     <w:abstractNumId w:val="1"/>
   </w:num>
 </w:numbering>
@@ -4109,7 +4735,7 @@
   <w:style w:type="paragraph" w:default="1" w:styleId="Normal">
     <w:name w:val="Normal"/>
     <w:qFormat/>
-    <w:rsid w:val="00CA572A"/>
+    <w:rsid w:val="00285B8C"/>
     <w:rPr>
       <w:rFonts w:ascii="IRANSansX" w:eastAsia="IRANSansX" w:hAnsi="IRANSansX" w:cs="IRANSansX"/>
       <w:sz w:val="28"/>

</xml_diff>